<commit_message>
Update class no 5
</commit_message>
<xml_diff>
--- a/Class_no_5/Cyber_Security_C-5.docx
+++ b/Class_no_5/Cyber_Security_C-5.docx
@@ -36,6 +36,32 @@
           <w:sz w:val="32"/>
         </w:rPr>
         <w:t>Class no 05</w:t>
+      </w:r>
+      <w:r>
+        <w:rPr>
+          <w:rFonts w:ascii="Times New Roman" w:hAnsi="Times New Roman" w:cs="Times New Roman"/>
+          <w:color w:val="C45911" w:themeColor="accent2" w:themeShade="BF"/>
+          <w:sz w:val="32"/>
+        </w:rPr>
+        <w:t xml:space="preserve">(Lab 3, </w:t>
+      </w:r>
+      <w:proofErr w:type="spellStart"/>
+      <w:r>
+        <w:rPr>
+          <w:rFonts w:ascii="Times New Roman" w:hAnsi="Times New Roman" w:cs="Times New Roman"/>
+          <w:color w:val="C45911" w:themeColor="accent2" w:themeShade="BF"/>
+          <w:sz w:val="32"/>
+        </w:rPr>
+        <w:t>Arabi</w:t>
+      </w:r>
+      <w:proofErr w:type="spellEnd"/>
+      <w:r>
+        <w:rPr>
+          <w:rFonts w:ascii="Times New Roman" w:hAnsi="Times New Roman" w:cs="Times New Roman"/>
+          <w:color w:val="C45911" w:themeColor="accent2" w:themeShade="BF"/>
+          <w:sz w:val="32"/>
+        </w:rPr>
+        <w:t xml:space="preserve"> Sir)</w:t>
       </w:r>
     </w:p>
     <w:p>
@@ -183,7 +209,7 @@
         <w:rPr>
           <w:rFonts w:ascii="Times New Roman" w:hAnsi="Times New Roman" w:cs="Times New Roman"/>
           <w:sz w:val="24"/>
-          <w:highlight w:val="darkGray"/>
+          <w:highlight w:val="lightGray"/>
         </w:rPr>
         <w:t>for any link must first try this link and then click the link</w:t>
       </w:r>
@@ -258,7 +284,23 @@
             <w:rFonts w:ascii="Times New Roman" w:hAnsi="Times New Roman" w:cs="Times New Roman"/>
             <w:sz w:val="24"/>
           </w:rPr>
-          <w:t>https://leakpeek.com/</w:t>
+          <w:t>https://leakpe</w:t>
+        </w:r>
+        <w:r>
+          <w:rPr>
+            <w:rStyle w:val="Hyperlink"/>
+            <w:rFonts w:ascii="Times New Roman" w:hAnsi="Times New Roman" w:cs="Times New Roman"/>
+            <w:sz w:val="24"/>
+          </w:rPr>
+          <w:t>e</w:t>
+        </w:r>
+        <w:r>
+          <w:rPr>
+            <w:rStyle w:val="Hyperlink"/>
+            <w:rFonts w:ascii="Times New Roman" w:hAnsi="Times New Roman" w:cs="Times New Roman"/>
+            <w:sz w:val="24"/>
+          </w:rPr>
+          <w:t>k.com/</w:t>
         </w:r>
       </w:hyperlink>
       <w:r>
@@ -280,22 +322,21 @@
           <w:rFonts w:ascii="Times New Roman" w:hAnsi="Times New Roman" w:cs="Times New Roman"/>
           <w:sz w:val="24"/>
         </w:rPr>
-        <w:t xml:space="preserve"> check is your data </w:t>
-      </w:r>
-      <w:proofErr w:type="gramStart"/>
-      <w:r>
-        <w:rPr>
-          <w:rFonts w:ascii="Times New Roman" w:hAnsi="Times New Roman" w:cs="Times New Roman"/>
-          <w:sz w:val="24"/>
-        </w:rPr>
-        <w:t>public</w:t>
-      </w:r>
-      <w:r>
-        <w:rPr>
-          <w:rFonts w:ascii="Times New Roman" w:hAnsi="Times New Roman" w:cs="Times New Roman"/>
-          <w:sz w:val="24"/>
-        </w:rPr>
-        <w:t xml:space="preserve"> </w:t>
+        <w:t xml:space="preserve"> check</w:t>
+      </w:r>
+      <w:r>
+        <w:rPr>
+          <w:rFonts w:ascii="Times New Roman" w:hAnsi="Times New Roman" w:cs="Times New Roman"/>
+          <w:sz w:val="24"/>
+        </w:rPr>
+        <w:t>,</w:t>
+      </w:r>
+      <w:r>
+        <w:rPr>
+          <w:rFonts w:ascii="Times New Roman" w:hAnsi="Times New Roman" w:cs="Times New Roman"/>
+          <w:sz w:val="24"/>
+        </w:rPr>
+        <w:t xml:space="preserve"> is your data public</w:t>
       </w:r>
       <w:r>
         <w:rPr>
@@ -304,7 +345,6 @@
         </w:rPr>
         <w:t>?</w:t>
       </w:r>
-      <w:proofErr w:type="gramEnd"/>
     </w:p>
     <w:p>
       <w:pPr>
@@ -391,285 +431,9 @@
         <w:rPr>
           <w:rFonts w:ascii="Times New Roman" w:hAnsi="Times New Roman" w:cs="Times New Roman"/>
           <w:sz w:val="24"/>
+          <w:highlight w:val="lightGray"/>
         </w:rPr>
         <w:t>See assignment</w:t>
-      </w:r>
-    </w:p>
-    <w:p>
-      <w:pPr>
-        <w:pStyle w:val="ListParagraph"/>
-        <w:numPr>
-          <w:ilvl w:val="0"/>
-          <w:numId w:val="1"/>
-        </w:numPr>
-        <w:rPr>
-          <w:rFonts w:ascii="Times New Roman" w:hAnsi="Times New Roman" w:cs="Times New Roman"/>
-          <w:sz w:val="24"/>
-        </w:rPr>
-      </w:pPr>
-      <w:r>
-        <w:rPr>
-          <w:rFonts w:ascii="Times New Roman" w:hAnsi="Times New Roman" w:cs="Times New Roman"/>
-          <w:sz w:val="24"/>
-        </w:rPr>
-        <w:t xml:space="preserve">Cd /media/sf_JU </w:t>
-      </w:r>
-      <w:r>
-        <w:rPr>
-          <w:rFonts w:ascii="Times New Roman" w:hAnsi="Times New Roman" w:cs="Times New Roman"/>
-          <w:sz w:val="24"/>
-        </w:rPr>
-        <w:sym w:font="Wingdings" w:char="F0E0"/>
-      </w:r>
-      <w:r>
-        <w:rPr>
-          <w:rFonts w:ascii="Times New Roman" w:hAnsi="Times New Roman" w:cs="Times New Roman"/>
-          <w:sz w:val="24"/>
-        </w:rPr>
-        <w:t>sf mean shared file  //terminal</w:t>
-      </w:r>
-    </w:p>
-    <w:p>
-      <w:pPr>
-        <w:pStyle w:val="ListParagraph"/>
-        <w:numPr>
-          <w:ilvl w:val="0"/>
-          <w:numId w:val="1"/>
-        </w:numPr>
-        <w:rPr>
-          <w:rFonts w:ascii="Times New Roman" w:hAnsi="Times New Roman" w:cs="Times New Roman"/>
-          <w:sz w:val="24"/>
-        </w:rPr>
-      </w:pPr>
-      <w:r>
-        <w:rPr>
-          <w:rFonts w:ascii="Times New Roman" w:hAnsi="Times New Roman" w:cs="Times New Roman"/>
-          <w:sz w:val="24"/>
-        </w:rPr>
-        <w:t xml:space="preserve">Disk file check </w:t>
-      </w:r>
-      <w:r>
-        <w:rPr>
-          <w:rFonts w:ascii="Times New Roman" w:hAnsi="Times New Roman" w:cs="Times New Roman"/>
-          <w:sz w:val="24"/>
-        </w:rPr>
-        <w:sym w:font="Wingdings" w:char="F0E0"/>
-      </w:r>
-      <w:r>
-        <w:rPr>
-          <w:rFonts w:ascii="Times New Roman" w:hAnsi="Times New Roman" w:cs="Times New Roman"/>
-          <w:sz w:val="24"/>
-        </w:rPr>
-        <w:t xml:space="preserve">testdisk ch9 </w:t>
-      </w:r>
-      <w:r>
-        <w:rPr>
-          <w:rFonts w:ascii="Times New Roman" w:hAnsi="Times New Roman" w:cs="Times New Roman"/>
-          <w:sz w:val="24"/>
-        </w:rPr>
-        <w:sym w:font="Wingdings" w:char="F0E0"/>
-      </w:r>
-      <w:r>
-        <w:rPr>
-          <w:rFonts w:ascii="Times New Roman" w:hAnsi="Times New Roman" w:cs="Times New Roman"/>
-          <w:sz w:val="24"/>
-        </w:rPr>
-        <w:t>Intel</w:t>
-      </w:r>
-      <w:r>
-        <w:rPr>
-          <w:rFonts w:ascii="Times New Roman" w:hAnsi="Times New Roman" w:cs="Times New Roman"/>
-          <w:sz w:val="24"/>
-        </w:rPr>
-        <w:sym w:font="Wingdings" w:char="F0E0"/>
-      </w:r>
-      <w:r>
-        <w:rPr>
-          <w:rFonts w:ascii="Times New Roman" w:hAnsi="Times New Roman" w:cs="Times New Roman"/>
-          <w:sz w:val="24"/>
-        </w:rPr>
-        <w:t>advance</w:t>
-      </w:r>
-      <w:r>
-        <w:rPr>
-          <w:rFonts w:ascii="Times New Roman" w:hAnsi="Times New Roman" w:cs="Times New Roman"/>
-          <w:sz w:val="24"/>
-        </w:rPr>
-        <w:sym w:font="Wingdings" w:char="F0E0"/>
-      </w:r>
-      <w:r>
-        <w:rPr>
-          <w:rFonts w:ascii="Times New Roman" w:hAnsi="Times New Roman" w:cs="Times New Roman"/>
-          <w:sz w:val="24"/>
-        </w:rPr>
-        <w:t>FAT</w:t>
-      </w:r>
-      <w:r>
-        <w:rPr>
-          <w:rFonts w:ascii="Times New Roman" w:hAnsi="Times New Roman" w:cs="Times New Roman"/>
-          <w:sz w:val="24"/>
-        </w:rPr>
-        <w:t>32</w:t>
-      </w:r>
-      <w:r>
-        <w:rPr>
-          <w:rFonts w:ascii="Times New Roman" w:hAnsi="Times New Roman" w:cs="Times New Roman"/>
-          <w:sz w:val="24"/>
-        </w:rPr>
-        <w:t xml:space="preserve"> </w:t>
-      </w:r>
-      <w:r>
-        <w:rPr>
-          <w:rFonts w:ascii="Times New Roman" w:hAnsi="Times New Roman" w:cs="Times New Roman"/>
-          <w:sz w:val="24"/>
-        </w:rPr>
-        <w:sym w:font="Wingdings" w:char="F0E0"/>
-      </w:r>
-      <w:r>
-        <w:rPr>
-          <w:rFonts w:ascii="Times New Roman" w:hAnsi="Times New Roman" w:cs="Times New Roman"/>
-          <w:sz w:val="24"/>
-        </w:rPr>
-        <w:t>list</w:t>
-      </w:r>
-      <w:r>
-        <w:rPr>
-          <w:rFonts w:ascii="Times New Roman" w:hAnsi="Times New Roman" w:cs="Times New Roman"/>
-          <w:sz w:val="24"/>
-        </w:rPr>
-        <w:sym w:font="Wingdings" w:char="F0E0"/>
-      </w:r>
-      <w:r>
-        <w:rPr>
-          <w:rFonts w:ascii="Times New Roman" w:hAnsi="Times New Roman" w:cs="Times New Roman"/>
-          <w:sz w:val="24"/>
-        </w:rPr>
-        <w:t>file</w:t>
-      </w:r>
-      <w:r>
-        <w:rPr>
-          <w:rFonts w:ascii="Times New Roman" w:hAnsi="Times New Roman" w:cs="Times New Roman"/>
-          <w:sz w:val="24"/>
-        </w:rPr>
-        <w:sym w:font="Wingdings" w:char="F0E0"/>
-      </w:r>
-      <w:r>
-        <w:rPr>
-          <w:rFonts w:ascii="Times New Roman" w:hAnsi="Times New Roman" w:cs="Times New Roman"/>
-          <w:sz w:val="24"/>
-        </w:rPr>
-        <w:t>if there is a red file then go this file using cursor and type C and again C… file will be store in JU folder</w:t>
-      </w:r>
-      <w:r>
-        <w:rPr>
-          <w:rFonts w:ascii="Times New Roman" w:hAnsi="Times New Roman" w:cs="Times New Roman"/>
-          <w:sz w:val="24"/>
-        </w:rPr>
-        <w:sym w:font="Wingdings" w:char="F0E0"/>
-      </w:r>
-      <w:r>
-        <w:rPr>
-          <w:rFonts w:ascii="Times New Roman" w:hAnsi="Times New Roman" w:cs="Times New Roman"/>
-          <w:sz w:val="24"/>
-        </w:rPr>
-        <w:t xml:space="preserve">convert file into ZIP </w:t>
-      </w:r>
-      <w:r>
-        <w:rPr>
-          <w:rFonts w:ascii="Times New Roman" w:hAnsi="Times New Roman" w:cs="Times New Roman"/>
-          <w:sz w:val="24"/>
-        </w:rPr>
-        <w:sym w:font="Wingdings" w:char="F0E0"/>
-      </w:r>
-      <w:r>
-        <w:rPr>
-          <w:rFonts w:ascii="Times New Roman" w:hAnsi="Times New Roman" w:cs="Times New Roman"/>
-          <w:sz w:val="24"/>
-        </w:rPr>
-        <w:t>then extract all</w:t>
-      </w:r>
-      <w:r>
-        <w:rPr>
-          <w:rFonts w:ascii="Times New Roman" w:hAnsi="Times New Roman" w:cs="Times New Roman"/>
-          <w:sz w:val="24"/>
-        </w:rPr>
-        <w:sym w:font="Wingdings" w:char="F0E0"/>
-      </w:r>
-      <w:r>
-        <w:rPr>
-          <w:rFonts w:ascii="Times New Roman" w:hAnsi="Times New Roman" w:cs="Times New Roman"/>
-          <w:sz w:val="24"/>
-        </w:rPr>
-        <w:t xml:space="preserve">check </w:t>
-      </w:r>
-      <w:r>
-        <w:rPr>
-          <w:rFonts w:ascii="Times New Roman" w:hAnsi="Times New Roman" w:cs="Times New Roman"/>
-          <w:sz w:val="24"/>
-        </w:rPr>
-        <w:t>properties</w:t>
-      </w:r>
-      <w:r>
-        <w:rPr>
-          <w:rFonts w:ascii="Times New Roman" w:hAnsi="Times New Roman" w:cs="Times New Roman"/>
-          <w:sz w:val="24"/>
-        </w:rPr>
-        <w:t xml:space="preserve"> of this picture </w:t>
-      </w:r>
-      <w:r>
-        <w:rPr>
-          <w:rFonts w:ascii="Times New Roman" w:hAnsi="Times New Roman" w:cs="Times New Roman"/>
-          <w:sz w:val="24"/>
-        </w:rPr>
-        <w:sym w:font="Wingdings" w:char="F0E0"/>
-      </w:r>
-    </w:p>
-    <w:p>
-      <w:pPr>
-        <w:pStyle w:val="ListParagraph"/>
-        <w:numPr>
-          <w:ilvl w:val="0"/>
-          <w:numId w:val="1"/>
-        </w:numPr>
-        <w:rPr>
-          <w:rFonts w:ascii="Times New Roman" w:hAnsi="Times New Roman" w:cs="Times New Roman"/>
-          <w:sz w:val="24"/>
-        </w:rPr>
-      </w:pPr>
-      <w:r>
-        <w:rPr>
-          <w:rFonts w:ascii="Times New Roman" w:hAnsi="Times New Roman" w:cs="Times New Roman"/>
-          <w:sz w:val="24"/>
-        </w:rPr>
-        <w:t xml:space="preserve">Terminal </w:t>
-      </w:r>
-      <w:r>
-        <w:rPr>
-          <w:rFonts w:ascii="Times New Roman" w:hAnsi="Times New Roman" w:cs="Times New Roman"/>
-          <w:sz w:val="24"/>
-        </w:rPr>
-        <w:sym w:font="Wingdings" w:char="F0E0"/>
-      </w:r>
-      <w:r>
-        <w:rPr>
-          <w:rFonts w:ascii="Times New Roman" w:hAnsi="Times New Roman" w:cs="Times New Roman"/>
-          <w:sz w:val="24"/>
-        </w:rPr>
-        <w:t xml:space="preserve"> /media/sf_JU/Files/revendications/Pictures </w:t>
-      </w:r>
-      <w:r>
-        <w:rPr>
-          <w:rFonts w:ascii="Times New Roman" w:hAnsi="Times New Roman" w:cs="Times New Roman"/>
-          <w:sz w:val="24"/>
-        </w:rPr>
-        <w:sym w:font="Wingdings" w:char="F0E0"/>
-      </w:r>
-      <w:r>
-        <w:rPr>
-          <w:rFonts w:ascii="Times New Roman" w:hAnsi="Times New Roman" w:cs="Times New Roman"/>
-          <w:sz w:val="24"/>
-        </w:rPr>
-        <w:t>file location</w:t>
       </w:r>
     </w:p>
     <w:p>
@@ -689,35 +453,7 @@
           <w:rFonts w:ascii="Times New Roman" w:hAnsi="Times New Roman" w:cs="Times New Roman"/>
           <w:sz w:val="24"/>
         </w:rPr>
-        <w:t xml:space="preserve">Type exiftool 1000000000.jpg </w:t>
-      </w:r>
-      <w:r>
-        <w:rPr>
-          <w:rFonts w:ascii="Times New Roman" w:hAnsi="Times New Roman" w:cs="Times New Roman"/>
-          <w:sz w:val="24"/>
-        </w:rPr>
-        <w:sym w:font="Wingdings" w:char="F0E0"/>
-      </w:r>
-      <w:r>
-        <w:rPr>
-          <w:rFonts w:ascii="Times New Roman" w:hAnsi="Times New Roman" w:cs="Times New Roman"/>
-          <w:sz w:val="24"/>
-        </w:rPr>
-        <w:t xml:space="preserve">picture name </w:t>
-      </w:r>
-      <w:r>
-        <w:rPr>
-          <w:rFonts w:ascii="Times New Roman" w:hAnsi="Times New Roman" w:cs="Times New Roman"/>
-          <w:sz w:val="24"/>
-        </w:rPr>
-        <w:sym w:font="Wingdings" w:char="F0E0"/>
-      </w:r>
-      <w:r>
-        <w:rPr>
-          <w:rFonts w:ascii="Times New Roman" w:hAnsi="Times New Roman" w:cs="Times New Roman"/>
-          <w:sz w:val="24"/>
-        </w:rPr>
-        <w:t xml:space="preserve"> show all details about this picture</w:t>
+        <w:t>First turnoff the virtual machine then start again</w:t>
       </w:r>
     </w:p>
     <w:p>
@@ -725,6 +461,430 @@
         <w:pStyle w:val="ListParagraph"/>
         <w:numPr>
           <w:ilvl w:val="1"/>
+          <w:numId w:val="1"/>
+        </w:numPr>
+        <w:rPr>
+          <w:rFonts w:ascii="Times New Roman" w:hAnsi="Times New Roman" w:cs="Times New Roman"/>
+          <w:sz w:val="24"/>
+        </w:rPr>
+      </w:pPr>
+      <w:r>
+        <w:rPr>
+          <w:rFonts w:ascii="Times New Roman" w:hAnsi="Times New Roman" w:cs="Times New Roman"/>
+          <w:sz w:val="24"/>
+        </w:rPr>
+        <w:t>Cd /media/</w:t>
+      </w:r>
+      <w:proofErr w:type="spellStart"/>
+      <w:r>
+        <w:rPr>
+          <w:rFonts w:ascii="Times New Roman" w:hAnsi="Times New Roman" w:cs="Times New Roman"/>
+          <w:sz w:val="24"/>
+        </w:rPr>
+        <w:t>sf_JU</w:t>
+      </w:r>
+      <w:proofErr w:type="spellEnd"/>
+      <w:r>
+        <w:rPr>
+          <w:rFonts w:ascii="Times New Roman" w:hAnsi="Times New Roman" w:cs="Times New Roman"/>
+          <w:sz w:val="24"/>
+        </w:rPr>
+        <w:t xml:space="preserve"> </w:t>
+      </w:r>
+      <w:r>
+        <w:rPr>
+          <w:rFonts w:ascii="Times New Roman" w:hAnsi="Times New Roman" w:cs="Times New Roman"/>
+          <w:sz w:val="24"/>
+        </w:rPr>
+        <w:sym w:font="Wingdings" w:char="F0E0"/>
+      </w:r>
+      <w:r>
+        <w:rPr>
+          <w:rFonts w:ascii="Times New Roman" w:hAnsi="Times New Roman" w:cs="Times New Roman"/>
+          <w:sz w:val="24"/>
+        </w:rPr>
+        <w:t>sf mean shared file  //terminal (use TAB button)</w:t>
+      </w:r>
+    </w:p>
+    <w:p>
+      <w:pPr>
+        <w:pStyle w:val="ListParagraph"/>
+        <w:numPr>
+          <w:ilvl w:val="1"/>
+          <w:numId w:val="1"/>
+        </w:numPr>
+        <w:rPr>
+          <w:rFonts w:ascii="Times New Roman" w:hAnsi="Times New Roman" w:cs="Times New Roman"/>
+          <w:sz w:val="24"/>
+        </w:rPr>
+      </w:pPr>
+      <w:r>
+        <w:rPr>
+          <w:rFonts w:ascii="Times New Roman" w:hAnsi="Times New Roman" w:cs="Times New Roman"/>
+          <w:sz w:val="24"/>
+        </w:rPr>
+        <w:t xml:space="preserve">Store ch9 file in shared folder </w:t>
+      </w:r>
+      <w:r>
+        <w:rPr>
+          <w:rFonts w:ascii="Times New Roman" w:hAnsi="Times New Roman" w:cs="Times New Roman"/>
+          <w:sz w:val="24"/>
+          <w:highlight w:val="lightGray"/>
+        </w:rPr>
+        <w:t>manually</w:t>
+      </w:r>
+    </w:p>
+    <w:p>
+      <w:pPr>
+        <w:pStyle w:val="ListParagraph"/>
+        <w:numPr>
+          <w:ilvl w:val="1"/>
+          <w:numId w:val="1"/>
+        </w:numPr>
+        <w:rPr>
+          <w:rFonts w:ascii="Times New Roman" w:hAnsi="Times New Roman" w:cs="Times New Roman"/>
+          <w:sz w:val="24"/>
+        </w:rPr>
+      </w:pPr>
+      <w:r>
+        <w:rPr>
+          <w:rFonts w:ascii="Times New Roman" w:hAnsi="Times New Roman" w:cs="Times New Roman"/>
+          <w:sz w:val="24"/>
+        </w:rPr>
+        <w:t xml:space="preserve">Disk file check </w:t>
+      </w:r>
+      <w:r>
+        <w:rPr>
+          <w:rFonts w:ascii="Times New Roman" w:hAnsi="Times New Roman" w:cs="Times New Roman"/>
+          <w:sz w:val="24"/>
+        </w:rPr>
+        <w:sym w:font="Wingdings" w:char="F0E0"/>
+      </w:r>
+      <w:proofErr w:type="spellStart"/>
+      <w:r>
+        <w:rPr>
+          <w:rFonts w:ascii="Times New Roman" w:hAnsi="Times New Roman" w:cs="Times New Roman"/>
+          <w:sz w:val="24"/>
+        </w:rPr>
+        <w:t>testdisk</w:t>
+      </w:r>
+      <w:proofErr w:type="spellEnd"/>
+      <w:r>
+        <w:rPr>
+          <w:rFonts w:ascii="Times New Roman" w:hAnsi="Times New Roman" w:cs="Times New Roman"/>
+          <w:sz w:val="24"/>
+        </w:rPr>
+        <w:t xml:space="preserve"> ch9 </w:t>
+      </w:r>
+      <w:r>
+        <w:rPr>
+          <w:rFonts w:ascii="Times New Roman" w:hAnsi="Times New Roman" w:cs="Times New Roman"/>
+          <w:sz w:val="24"/>
+        </w:rPr>
+        <w:sym w:font="Wingdings" w:char="F0E0"/>
+      </w:r>
+      <w:r>
+        <w:rPr>
+          <w:rFonts w:ascii="Times New Roman" w:hAnsi="Times New Roman" w:cs="Times New Roman"/>
+          <w:sz w:val="24"/>
+        </w:rPr>
+        <w:t>Intel</w:t>
+      </w:r>
+      <w:r>
+        <w:rPr>
+          <w:rFonts w:ascii="Times New Roman" w:hAnsi="Times New Roman" w:cs="Times New Roman"/>
+          <w:sz w:val="24"/>
+        </w:rPr>
+        <w:sym w:font="Wingdings" w:char="F0E0"/>
+      </w:r>
+      <w:r>
+        <w:rPr>
+          <w:rFonts w:ascii="Times New Roman" w:hAnsi="Times New Roman" w:cs="Times New Roman"/>
+          <w:sz w:val="24"/>
+        </w:rPr>
+        <w:t>advance</w:t>
+      </w:r>
+      <w:r>
+        <w:rPr>
+          <w:rFonts w:ascii="Times New Roman" w:hAnsi="Times New Roman" w:cs="Times New Roman"/>
+          <w:sz w:val="24"/>
+        </w:rPr>
+        <w:sym w:font="Wingdings" w:char="F0E0"/>
+      </w:r>
+      <w:r>
+        <w:rPr>
+          <w:rFonts w:ascii="Times New Roman" w:hAnsi="Times New Roman" w:cs="Times New Roman"/>
+          <w:sz w:val="24"/>
+        </w:rPr>
+        <w:t>FAT</w:t>
+      </w:r>
+      <w:r>
+        <w:rPr>
+          <w:rFonts w:ascii="Times New Roman" w:hAnsi="Times New Roman" w:cs="Times New Roman"/>
+          <w:sz w:val="24"/>
+        </w:rPr>
+        <w:t>32</w:t>
+      </w:r>
+      <w:r>
+        <w:rPr>
+          <w:rFonts w:ascii="Times New Roman" w:hAnsi="Times New Roman" w:cs="Times New Roman"/>
+          <w:sz w:val="24"/>
+        </w:rPr>
+        <w:t xml:space="preserve"> </w:t>
+      </w:r>
+      <w:r>
+        <w:rPr>
+          <w:rFonts w:ascii="Times New Roman" w:hAnsi="Times New Roman" w:cs="Times New Roman"/>
+          <w:sz w:val="24"/>
+        </w:rPr>
+        <w:sym w:font="Wingdings" w:char="F0E0"/>
+      </w:r>
+      <w:r>
+        <w:rPr>
+          <w:rFonts w:ascii="Times New Roman" w:hAnsi="Times New Roman" w:cs="Times New Roman"/>
+          <w:sz w:val="24"/>
+        </w:rPr>
+        <w:t>list</w:t>
+      </w:r>
+      <w:r>
+        <w:rPr>
+          <w:rFonts w:ascii="Times New Roman" w:hAnsi="Times New Roman" w:cs="Times New Roman"/>
+          <w:sz w:val="24"/>
+        </w:rPr>
+        <w:sym w:font="Wingdings" w:char="F0E0"/>
+      </w:r>
+      <w:r>
+        <w:rPr>
+          <w:rFonts w:ascii="Times New Roman" w:hAnsi="Times New Roman" w:cs="Times New Roman"/>
+          <w:sz w:val="24"/>
+        </w:rPr>
+        <w:t>file</w:t>
+      </w:r>
+      <w:r>
+        <w:rPr>
+          <w:rFonts w:ascii="Times New Roman" w:hAnsi="Times New Roman" w:cs="Times New Roman"/>
+          <w:sz w:val="24"/>
+        </w:rPr>
+        <w:sym w:font="Wingdings" w:char="F0E0"/>
+      </w:r>
+      <w:r>
+        <w:rPr>
+          <w:rFonts w:ascii="Times New Roman" w:hAnsi="Times New Roman" w:cs="Times New Roman"/>
+          <w:sz w:val="24"/>
+        </w:rPr>
+        <w:t>if there is a red file then go this file using cursor and type C and again C… file will be store in JU folder</w:t>
+      </w:r>
+      <w:r>
+        <w:rPr>
+          <w:rFonts w:ascii="Times New Roman" w:hAnsi="Times New Roman" w:cs="Times New Roman"/>
+          <w:sz w:val="24"/>
+        </w:rPr>
+        <w:sym w:font="Wingdings" w:char="F0E0"/>
+      </w:r>
+      <w:r>
+        <w:rPr>
+          <w:rFonts w:ascii="Times New Roman" w:hAnsi="Times New Roman" w:cs="Times New Roman"/>
+          <w:sz w:val="24"/>
+        </w:rPr>
+        <w:t xml:space="preserve">convert file into ZIP </w:t>
+      </w:r>
+      <w:r>
+        <w:rPr>
+          <w:rFonts w:ascii="Times New Roman" w:hAnsi="Times New Roman" w:cs="Times New Roman"/>
+          <w:sz w:val="24"/>
+        </w:rPr>
+        <w:sym w:font="Wingdings" w:char="F0E0"/>
+      </w:r>
+      <w:r>
+        <w:rPr>
+          <w:rFonts w:ascii="Times New Roman" w:hAnsi="Times New Roman" w:cs="Times New Roman"/>
+          <w:sz w:val="24"/>
+        </w:rPr>
+        <w:t>then extract all</w:t>
+      </w:r>
+      <w:r>
+        <w:rPr>
+          <w:rFonts w:ascii="Times New Roman" w:hAnsi="Times New Roman" w:cs="Times New Roman"/>
+          <w:sz w:val="24"/>
+        </w:rPr>
+        <w:sym w:font="Wingdings" w:char="F0E0"/>
+      </w:r>
+      <w:r>
+        <w:rPr>
+          <w:rFonts w:ascii="Times New Roman" w:hAnsi="Times New Roman" w:cs="Times New Roman"/>
+          <w:sz w:val="24"/>
+        </w:rPr>
+        <w:t xml:space="preserve">check </w:t>
+      </w:r>
+      <w:r>
+        <w:rPr>
+          <w:rFonts w:ascii="Times New Roman" w:hAnsi="Times New Roman" w:cs="Times New Roman"/>
+          <w:sz w:val="24"/>
+        </w:rPr>
+        <w:t>properties</w:t>
+      </w:r>
+      <w:r>
+        <w:rPr>
+          <w:rFonts w:ascii="Times New Roman" w:hAnsi="Times New Roman" w:cs="Times New Roman"/>
+          <w:sz w:val="24"/>
+        </w:rPr>
+        <w:t xml:space="preserve"> of this picture </w:t>
+      </w:r>
+      <w:r>
+        <w:rPr>
+          <w:rFonts w:ascii="Times New Roman" w:hAnsi="Times New Roman" w:cs="Times New Roman"/>
+          <w:sz w:val="24"/>
+        </w:rPr>
+        <w:sym w:font="Wingdings" w:char="F0E0"/>
+      </w:r>
+    </w:p>
+    <w:p>
+      <w:pPr>
+        <w:pStyle w:val="ListParagraph"/>
+        <w:numPr>
+          <w:ilvl w:val="1"/>
+          <w:numId w:val="1"/>
+        </w:numPr>
+        <w:rPr>
+          <w:rFonts w:ascii="Times New Roman" w:hAnsi="Times New Roman" w:cs="Times New Roman"/>
+          <w:sz w:val="24"/>
+        </w:rPr>
+      </w:pPr>
+      <w:r>
+        <w:rPr>
+          <w:rFonts w:ascii="Times New Roman" w:hAnsi="Times New Roman" w:cs="Times New Roman"/>
+          <w:sz w:val="24"/>
+        </w:rPr>
+        <w:t xml:space="preserve">Terminal </w:t>
+      </w:r>
+      <w:r>
+        <w:rPr>
+          <w:rFonts w:ascii="Times New Roman" w:hAnsi="Times New Roman" w:cs="Times New Roman"/>
+          <w:sz w:val="24"/>
+        </w:rPr>
+        <w:sym w:font="Wingdings" w:char="F0E0"/>
+      </w:r>
+      <w:r>
+        <w:rPr>
+          <w:rFonts w:ascii="Times New Roman" w:hAnsi="Times New Roman" w:cs="Times New Roman"/>
+          <w:sz w:val="24"/>
+        </w:rPr>
+        <w:t xml:space="preserve"> </w:t>
+      </w:r>
+      <w:r>
+        <w:rPr>
+          <w:rFonts w:ascii="Times New Roman" w:hAnsi="Times New Roman" w:cs="Times New Roman"/>
+          <w:sz w:val="24"/>
+        </w:rPr>
+        <w:t xml:space="preserve">cd </w:t>
+      </w:r>
+      <w:r>
+        <w:rPr>
+          <w:rFonts w:ascii="Times New Roman" w:hAnsi="Times New Roman" w:cs="Times New Roman"/>
+          <w:sz w:val="24"/>
+        </w:rPr>
+        <w:t>/media/</w:t>
+      </w:r>
+      <w:proofErr w:type="spellStart"/>
+      <w:r>
+        <w:rPr>
+          <w:rFonts w:ascii="Times New Roman" w:hAnsi="Times New Roman" w:cs="Times New Roman"/>
+          <w:sz w:val="24"/>
+        </w:rPr>
+        <w:t>sf_JU</w:t>
+      </w:r>
+      <w:proofErr w:type="spellEnd"/>
+      <w:r>
+        <w:rPr>
+          <w:rFonts w:ascii="Times New Roman" w:hAnsi="Times New Roman" w:cs="Times New Roman"/>
+          <w:sz w:val="24"/>
+        </w:rPr>
+        <w:t>/Files/</w:t>
+      </w:r>
+      <w:proofErr w:type="spellStart"/>
+      <w:r>
+        <w:rPr>
+          <w:rFonts w:ascii="Times New Roman" w:hAnsi="Times New Roman" w:cs="Times New Roman"/>
+          <w:sz w:val="24"/>
+        </w:rPr>
+        <w:t>revendications</w:t>
+      </w:r>
+      <w:proofErr w:type="spellEnd"/>
+      <w:r>
+        <w:rPr>
+          <w:rFonts w:ascii="Times New Roman" w:hAnsi="Times New Roman" w:cs="Times New Roman"/>
+          <w:sz w:val="24"/>
+        </w:rPr>
+        <w:t xml:space="preserve">/Pictures </w:t>
+      </w:r>
+      <w:r>
+        <w:rPr>
+          <w:rFonts w:ascii="Times New Roman" w:hAnsi="Times New Roman" w:cs="Times New Roman"/>
+          <w:sz w:val="24"/>
+        </w:rPr>
+        <w:sym w:font="Wingdings" w:char="F0E0"/>
+      </w:r>
+      <w:r>
+        <w:rPr>
+          <w:rFonts w:ascii="Times New Roman" w:hAnsi="Times New Roman" w:cs="Times New Roman"/>
+          <w:sz w:val="24"/>
+        </w:rPr>
+        <w:t>file location</w:t>
+      </w:r>
+    </w:p>
+    <w:p>
+      <w:pPr>
+        <w:pStyle w:val="ListParagraph"/>
+        <w:numPr>
+          <w:ilvl w:val="2"/>
+          <w:numId w:val="1"/>
+        </w:numPr>
+        <w:rPr>
+          <w:rFonts w:ascii="Times New Roman" w:hAnsi="Times New Roman" w:cs="Times New Roman"/>
+          <w:sz w:val="24"/>
+        </w:rPr>
+      </w:pPr>
+      <w:r>
+        <w:rPr>
+          <w:rFonts w:ascii="Times New Roman" w:hAnsi="Times New Roman" w:cs="Times New Roman"/>
+          <w:sz w:val="24"/>
+        </w:rPr>
+        <w:t xml:space="preserve">Type exiftool 1000000000.jpg </w:t>
+      </w:r>
+      <w:r>
+        <w:rPr>
+          <w:rFonts w:ascii="Times New Roman" w:hAnsi="Times New Roman" w:cs="Times New Roman"/>
+          <w:sz w:val="24"/>
+        </w:rPr>
+        <w:sym w:font="Wingdings" w:char="F0E0"/>
+      </w:r>
+      <w:r>
+        <w:rPr>
+          <w:rFonts w:ascii="Times New Roman" w:hAnsi="Times New Roman" w:cs="Times New Roman"/>
+          <w:sz w:val="24"/>
+        </w:rPr>
+        <w:t xml:space="preserve">picture name </w:t>
+      </w:r>
+      <w:r>
+        <w:rPr>
+          <w:rFonts w:ascii="Times New Roman" w:hAnsi="Times New Roman" w:cs="Times New Roman"/>
+          <w:sz w:val="24"/>
+        </w:rPr>
+        <w:sym w:font="Wingdings" w:char="F0E0"/>
+      </w:r>
+      <w:r>
+        <w:rPr>
+          <w:rFonts w:ascii="Times New Roman" w:hAnsi="Times New Roman" w:cs="Times New Roman"/>
+          <w:sz w:val="24"/>
+        </w:rPr>
+        <w:t xml:space="preserve"> show all details about this picture</w:t>
+      </w:r>
+    </w:p>
+    <w:p>
+      <w:pPr>
+        <w:pStyle w:val="ListParagraph"/>
+        <w:numPr>
+          <w:ilvl w:val="2"/>
           <w:numId w:val="1"/>
         </w:numPr>
         <w:rPr>
@@ -763,6 +923,818 @@
         </w:rPr>
         <w:t xml:space="preserve"> add coordinate</w:t>
       </w:r>
+    </w:p>
+    <w:p>
+      <w:pPr>
+        <w:rPr>
+          <w:rFonts w:ascii="Times New Roman" w:hAnsi="Times New Roman" w:cs="Times New Roman"/>
+          <w:sz w:val="24"/>
+        </w:rPr>
+      </w:pPr>
+      <w:r>
+        <w:rPr>
+          <w:rFonts w:ascii="Times New Roman" w:hAnsi="Times New Roman" w:cs="Times New Roman"/>
+          <w:sz w:val="24"/>
+        </w:rPr>
+        <w:t>┌─</w:t>
+      </w:r>
+      <w:proofErr w:type="gramStart"/>
+      <w:r>
+        <w:rPr>
+          <w:rFonts w:ascii="Times New Roman" w:hAnsi="Times New Roman" w:cs="Times New Roman"/>
+          <w:sz w:val="24"/>
+        </w:rPr>
+        <w:t>─(</w:t>
+      </w:r>
+      <w:proofErr w:type="spellStart"/>
+      <w:proofErr w:type="gramEnd"/>
+      <w:r>
+        <w:rPr>
+          <w:rFonts w:ascii="Times New Roman" w:hAnsi="Times New Roman" w:cs="Times New Roman"/>
+          <w:sz w:val="24"/>
+        </w:rPr>
+        <w:t>shariful</w:t>
+      </w:r>
+      <w:r>
+        <w:rPr>
+          <w:rFonts w:ascii="Malgun Gothic" w:eastAsia="Malgun Gothic" w:hAnsi="Malgun Gothic" w:cs="Malgun Gothic" w:hint="eastAsia"/>
+          <w:sz w:val="24"/>
+        </w:rPr>
+        <w:t>㉿</w:t>
+      </w:r>
+      <w:r>
+        <w:rPr>
+          <w:rFonts w:ascii="Times New Roman" w:hAnsi="Times New Roman" w:cs="Times New Roman"/>
+          <w:sz w:val="24"/>
+        </w:rPr>
+        <w:t>kali</w:t>
+      </w:r>
+      <w:proofErr w:type="spellEnd"/>
+      <w:r>
+        <w:rPr>
+          <w:rFonts w:ascii="Times New Roman" w:hAnsi="Times New Roman" w:cs="Times New Roman"/>
+          <w:sz w:val="24"/>
+        </w:rPr>
+        <w:t>)-[~]</w:t>
+      </w:r>
+    </w:p>
+    <w:p>
+      <w:pPr>
+        <w:rPr>
+          <w:rFonts w:ascii="Times New Roman" w:hAnsi="Times New Roman" w:cs="Times New Roman"/>
+          <w:sz w:val="24"/>
+        </w:rPr>
+      </w:pPr>
+      <w:r>
+        <w:rPr>
+          <w:rFonts w:ascii="Times New Roman" w:hAnsi="Times New Roman" w:cs="Times New Roman"/>
+          <w:sz w:val="24"/>
+        </w:rPr>
+        <w:t xml:space="preserve">└─$ </w:t>
+      </w:r>
+      <w:proofErr w:type="spellStart"/>
+      <w:r>
+        <w:rPr>
+          <w:rFonts w:ascii="Times New Roman" w:hAnsi="Times New Roman" w:cs="Times New Roman"/>
+          <w:b/>
+          <w:sz w:val="24"/>
+        </w:rPr>
+        <w:t>sudo</w:t>
+      </w:r>
+      <w:proofErr w:type="spellEnd"/>
+      <w:r>
+        <w:rPr>
+          <w:rFonts w:ascii="Times New Roman" w:hAnsi="Times New Roman" w:cs="Times New Roman"/>
+          <w:b/>
+          <w:sz w:val="24"/>
+        </w:rPr>
+        <w:t xml:space="preserve"> -</w:t>
+      </w:r>
+      <w:proofErr w:type="spellStart"/>
+      <w:r>
+        <w:rPr>
+          <w:rFonts w:ascii="Times New Roman" w:hAnsi="Times New Roman" w:cs="Times New Roman"/>
+          <w:b/>
+          <w:sz w:val="24"/>
+        </w:rPr>
+        <w:t>i</w:t>
+      </w:r>
+      <w:proofErr w:type="spellEnd"/>
+    </w:p>
+    <w:p>
+      <w:pPr>
+        <w:rPr>
+          <w:rFonts w:ascii="Times New Roman" w:hAnsi="Times New Roman" w:cs="Times New Roman"/>
+          <w:sz w:val="24"/>
+        </w:rPr>
+      </w:pPr>
+      <w:r>
+        <w:rPr>
+          <w:rFonts w:ascii="Times New Roman" w:hAnsi="Times New Roman" w:cs="Times New Roman"/>
+          <w:sz w:val="24"/>
+        </w:rPr>
+        <w:t>[</w:t>
+      </w:r>
+      <w:proofErr w:type="spellStart"/>
+      <w:proofErr w:type="gramStart"/>
+      <w:r>
+        <w:rPr>
+          <w:rFonts w:ascii="Times New Roman" w:hAnsi="Times New Roman" w:cs="Times New Roman"/>
+          <w:sz w:val="24"/>
+        </w:rPr>
+        <w:t>sudo</w:t>
+      </w:r>
+      <w:proofErr w:type="spellEnd"/>
+      <w:proofErr w:type="gramEnd"/>
+      <w:r>
+        <w:rPr>
+          <w:rFonts w:ascii="Times New Roman" w:hAnsi="Times New Roman" w:cs="Times New Roman"/>
+          <w:sz w:val="24"/>
+        </w:rPr>
+        <w:t xml:space="preserve">] password for </w:t>
+      </w:r>
+      <w:proofErr w:type="spellStart"/>
+      <w:r>
+        <w:rPr>
+          <w:rFonts w:ascii="Times New Roman" w:hAnsi="Times New Roman" w:cs="Times New Roman"/>
+          <w:sz w:val="24"/>
+        </w:rPr>
+        <w:t>shariful</w:t>
+      </w:r>
+      <w:proofErr w:type="spellEnd"/>
+      <w:r>
+        <w:rPr>
+          <w:rFonts w:ascii="Times New Roman" w:hAnsi="Times New Roman" w:cs="Times New Roman"/>
+          <w:sz w:val="24"/>
+        </w:rPr>
+        <w:t xml:space="preserve">: </w:t>
+      </w:r>
+    </w:p>
+    <w:p>
+      <w:pPr>
+        <w:rPr>
+          <w:rFonts w:ascii="Times New Roman" w:hAnsi="Times New Roman" w:cs="Times New Roman"/>
+          <w:sz w:val="24"/>
+        </w:rPr>
+      </w:pPr>
+      <w:r>
+        <w:rPr>
+          <w:rFonts w:ascii="Times New Roman" w:hAnsi="Times New Roman" w:cs="Times New Roman"/>
+          <w:sz w:val="24"/>
+        </w:rPr>
+        <w:t>┌─</w:t>
+      </w:r>
+      <w:proofErr w:type="gramStart"/>
+      <w:r>
+        <w:rPr>
+          <w:rFonts w:ascii="Times New Roman" w:hAnsi="Times New Roman" w:cs="Times New Roman"/>
+          <w:sz w:val="24"/>
+        </w:rPr>
+        <w:t>─(</w:t>
+      </w:r>
+      <w:proofErr w:type="spellStart"/>
+      <w:proofErr w:type="gramEnd"/>
+      <w:r>
+        <w:rPr>
+          <w:rFonts w:ascii="Times New Roman" w:hAnsi="Times New Roman" w:cs="Times New Roman"/>
+          <w:sz w:val="24"/>
+        </w:rPr>
+        <w:t>root</w:t>
+      </w:r>
+      <w:r>
+        <w:rPr>
+          <w:rFonts w:ascii="Malgun Gothic" w:eastAsia="Malgun Gothic" w:hAnsi="Malgun Gothic" w:cs="Malgun Gothic" w:hint="eastAsia"/>
+          <w:sz w:val="24"/>
+        </w:rPr>
+        <w:t>㉿</w:t>
+      </w:r>
+      <w:r>
+        <w:rPr>
+          <w:rFonts w:ascii="Times New Roman" w:hAnsi="Times New Roman" w:cs="Times New Roman"/>
+          <w:sz w:val="24"/>
+        </w:rPr>
+        <w:t>kali</w:t>
+      </w:r>
+      <w:proofErr w:type="spellEnd"/>
+      <w:r>
+        <w:rPr>
+          <w:rFonts w:ascii="Times New Roman" w:hAnsi="Times New Roman" w:cs="Times New Roman"/>
+          <w:sz w:val="24"/>
+        </w:rPr>
+        <w:t>)-[~]</w:t>
+      </w:r>
+    </w:p>
+    <w:p>
+      <w:pPr>
+        <w:rPr>
+          <w:rFonts w:ascii="Times New Roman" w:hAnsi="Times New Roman" w:cs="Times New Roman"/>
+          <w:sz w:val="24"/>
+        </w:rPr>
+      </w:pPr>
+      <w:r>
+        <w:rPr>
+          <w:rFonts w:ascii="Times New Roman" w:hAnsi="Times New Roman" w:cs="Times New Roman"/>
+          <w:sz w:val="24"/>
+        </w:rPr>
+        <w:t xml:space="preserve">└─# </w:t>
+      </w:r>
+      <w:r>
+        <w:rPr>
+          <w:rFonts w:ascii="Times New Roman" w:hAnsi="Times New Roman" w:cs="Times New Roman"/>
+          <w:b/>
+          <w:sz w:val="24"/>
+        </w:rPr>
+        <w:t>cd /media/</w:t>
+      </w:r>
+      <w:proofErr w:type="spellStart"/>
+      <w:r>
+        <w:rPr>
+          <w:rFonts w:ascii="Times New Roman" w:hAnsi="Times New Roman" w:cs="Times New Roman"/>
+          <w:b/>
+          <w:sz w:val="24"/>
+        </w:rPr>
+        <w:t>sf_Share</w:t>
+      </w:r>
+      <w:proofErr w:type="spellEnd"/>
+      <w:r>
+        <w:rPr>
+          <w:rFonts w:ascii="Times New Roman" w:hAnsi="Times New Roman" w:cs="Times New Roman"/>
+          <w:b/>
+          <w:sz w:val="24"/>
+        </w:rPr>
+        <w:t xml:space="preserve"> </w:t>
+      </w:r>
+      <w:r>
+        <w:rPr>
+          <w:rFonts w:ascii="Times New Roman" w:hAnsi="Times New Roman" w:cs="Times New Roman"/>
+          <w:b/>
+          <w:sz w:val="24"/>
+        </w:rPr>
+        <w:t xml:space="preserve">                                                                          </w:t>
+      </w:r>
+    </w:p>
+    <w:p>
+      <w:pPr>
+        <w:rPr>
+          <w:rFonts w:ascii="Times New Roman" w:hAnsi="Times New Roman" w:cs="Times New Roman"/>
+          <w:sz w:val="24"/>
+        </w:rPr>
+      </w:pPr>
+      <w:r>
+        <w:rPr>
+          <w:rFonts w:ascii="Times New Roman" w:hAnsi="Times New Roman" w:cs="Times New Roman"/>
+          <w:sz w:val="24"/>
+        </w:rPr>
+        <w:t>┌─</w:t>
+      </w:r>
+      <w:proofErr w:type="gramStart"/>
+      <w:r>
+        <w:rPr>
+          <w:rFonts w:ascii="Times New Roman" w:hAnsi="Times New Roman" w:cs="Times New Roman"/>
+          <w:sz w:val="24"/>
+        </w:rPr>
+        <w:t>─(</w:t>
+      </w:r>
+      <w:proofErr w:type="spellStart"/>
+      <w:proofErr w:type="gramEnd"/>
+      <w:r>
+        <w:rPr>
+          <w:rFonts w:ascii="Times New Roman" w:hAnsi="Times New Roman" w:cs="Times New Roman"/>
+          <w:sz w:val="24"/>
+        </w:rPr>
+        <w:t>root</w:t>
+      </w:r>
+      <w:r>
+        <w:rPr>
+          <w:rFonts w:ascii="Malgun Gothic" w:eastAsia="Malgun Gothic" w:hAnsi="Malgun Gothic" w:cs="Malgun Gothic" w:hint="eastAsia"/>
+          <w:sz w:val="24"/>
+        </w:rPr>
+        <w:t>㉿</w:t>
+      </w:r>
+      <w:r>
+        <w:rPr>
+          <w:rFonts w:ascii="Times New Roman" w:hAnsi="Times New Roman" w:cs="Times New Roman"/>
+          <w:sz w:val="24"/>
+        </w:rPr>
+        <w:t>kali</w:t>
+      </w:r>
+      <w:proofErr w:type="spellEnd"/>
+      <w:r>
+        <w:rPr>
+          <w:rFonts w:ascii="Times New Roman" w:hAnsi="Times New Roman" w:cs="Times New Roman"/>
+          <w:sz w:val="24"/>
+        </w:rPr>
+        <w:t>)-[/media/</w:t>
+      </w:r>
+      <w:proofErr w:type="spellStart"/>
+      <w:r>
+        <w:rPr>
+          <w:rFonts w:ascii="Times New Roman" w:hAnsi="Times New Roman" w:cs="Times New Roman"/>
+          <w:sz w:val="24"/>
+        </w:rPr>
+        <w:t>sf_Share</w:t>
+      </w:r>
+      <w:proofErr w:type="spellEnd"/>
+      <w:r>
+        <w:rPr>
+          <w:rFonts w:ascii="Times New Roman" w:hAnsi="Times New Roman" w:cs="Times New Roman"/>
+          <w:sz w:val="24"/>
+        </w:rPr>
+        <w:t>]</w:t>
+      </w:r>
+    </w:p>
+    <w:p>
+      <w:pPr>
+        <w:rPr>
+          <w:rFonts w:ascii="Times New Roman" w:hAnsi="Times New Roman" w:cs="Times New Roman"/>
+          <w:sz w:val="24"/>
+        </w:rPr>
+      </w:pPr>
+      <w:r>
+        <w:rPr>
+          <w:rFonts w:ascii="Times New Roman" w:hAnsi="Times New Roman" w:cs="Times New Roman"/>
+          <w:sz w:val="24"/>
+        </w:rPr>
+        <w:t>└─#</w:t>
+      </w:r>
+      <w:r>
+        <w:rPr>
+          <w:rFonts w:ascii="Times New Roman" w:hAnsi="Times New Roman" w:cs="Times New Roman"/>
+          <w:b/>
+          <w:sz w:val="24"/>
+        </w:rPr>
+        <w:t xml:space="preserve"> ls</w:t>
+      </w:r>
+    </w:p>
+    <w:p>
+      <w:pPr>
+        <w:rPr>
+          <w:rFonts w:ascii="Times New Roman" w:hAnsi="Times New Roman" w:cs="Times New Roman"/>
+          <w:sz w:val="24"/>
+        </w:rPr>
+      </w:pPr>
+      <w:r>
+        <w:rPr>
+          <w:rFonts w:ascii="Times New Roman" w:hAnsi="Times New Roman" w:cs="Times New Roman"/>
+          <w:sz w:val="24"/>
+        </w:rPr>
+        <w:t xml:space="preserve">ch9                                                                       </w:t>
+      </w:r>
+    </w:p>
+    <w:p>
+      <w:pPr>
+        <w:rPr>
+          <w:rFonts w:ascii="Times New Roman" w:hAnsi="Times New Roman" w:cs="Times New Roman"/>
+          <w:sz w:val="24"/>
+        </w:rPr>
+      </w:pPr>
+      <w:r>
+        <w:rPr>
+          <w:rFonts w:ascii="Times New Roman" w:hAnsi="Times New Roman" w:cs="Times New Roman"/>
+          <w:sz w:val="24"/>
+        </w:rPr>
+        <w:lastRenderedPageBreak/>
+        <w:t>┌─</w:t>
+      </w:r>
+      <w:proofErr w:type="gramStart"/>
+      <w:r>
+        <w:rPr>
+          <w:rFonts w:ascii="Times New Roman" w:hAnsi="Times New Roman" w:cs="Times New Roman"/>
+          <w:sz w:val="24"/>
+        </w:rPr>
+        <w:t>─(</w:t>
+      </w:r>
+      <w:proofErr w:type="spellStart"/>
+      <w:proofErr w:type="gramEnd"/>
+      <w:r>
+        <w:rPr>
+          <w:rFonts w:ascii="Times New Roman" w:hAnsi="Times New Roman" w:cs="Times New Roman"/>
+          <w:sz w:val="24"/>
+        </w:rPr>
+        <w:t>root</w:t>
+      </w:r>
+      <w:r>
+        <w:rPr>
+          <w:rFonts w:ascii="Malgun Gothic" w:eastAsia="Malgun Gothic" w:hAnsi="Malgun Gothic" w:cs="Malgun Gothic" w:hint="eastAsia"/>
+          <w:sz w:val="24"/>
+        </w:rPr>
+        <w:t>㉿</w:t>
+      </w:r>
+      <w:r>
+        <w:rPr>
+          <w:rFonts w:ascii="Times New Roman" w:hAnsi="Times New Roman" w:cs="Times New Roman"/>
+          <w:sz w:val="24"/>
+        </w:rPr>
+        <w:t>kali</w:t>
+      </w:r>
+      <w:proofErr w:type="spellEnd"/>
+      <w:r>
+        <w:rPr>
+          <w:rFonts w:ascii="Times New Roman" w:hAnsi="Times New Roman" w:cs="Times New Roman"/>
+          <w:sz w:val="24"/>
+        </w:rPr>
+        <w:t>)-[/media/</w:t>
+      </w:r>
+      <w:proofErr w:type="spellStart"/>
+      <w:r>
+        <w:rPr>
+          <w:rFonts w:ascii="Times New Roman" w:hAnsi="Times New Roman" w:cs="Times New Roman"/>
+          <w:sz w:val="24"/>
+        </w:rPr>
+        <w:t>sf_Share</w:t>
+      </w:r>
+      <w:proofErr w:type="spellEnd"/>
+      <w:r>
+        <w:rPr>
+          <w:rFonts w:ascii="Times New Roman" w:hAnsi="Times New Roman" w:cs="Times New Roman"/>
+          <w:sz w:val="24"/>
+        </w:rPr>
+        <w:t>]</w:t>
+      </w:r>
+    </w:p>
+    <w:p>
+      <w:pPr>
+        <w:rPr>
+          <w:rFonts w:ascii="Times New Roman" w:hAnsi="Times New Roman" w:cs="Times New Roman"/>
+          <w:sz w:val="24"/>
+        </w:rPr>
+      </w:pPr>
+      <w:r>
+        <w:rPr>
+          <w:rFonts w:ascii="Times New Roman" w:hAnsi="Times New Roman" w:cs="Times New Roman"/>
+          <w:sz w:val="24"/>
+        </w:rPr>
+        <w:t xml:space="preserve">└─# </w:t>
+      </w:r>
+      <w:proofErr w:type="spellStart"/>
+      <w:r>
+        <w:rPr>
+          <w:rFonts w:ascii="Times New Roman" w:hAnsi="Times New Roman" w:cs="Times New Roman"/>
+          <w:b/>
+          <w:sz w:val="24"/>
+        </w:rPr>
+        <w:t>testdisk</w:t>
+      </w:r>
+      <w:proofErr w:type="spellEnd"/>
+      <w:r>
+        <w:rPr>
+          <w:rFonts w:ascii="Times New Roman" w:hAnsi="Times New Roman" w:cs="Times New Roman"/>
+          <w:b/>
+          <w:sz w:val="24"/>
+        </w:rPr>
+        <w:t xml:space="preserve"> ch9</w:t>
+      </w:r>
+      <w:r>
+        <w:rPr>
+          <w:rFonts w:ascii="Times New Roman" w:hAnsi="Times New Roman" w:cs="Times New Roman"/>
+          <w:sz w:val="24"/>
+        </w:rPr>
+        <w:t xml:space="preserve">            </w:t>
+      </w:r>
+    </w:p>
+    <w:p>
+      <w:pPr>
+        <w:rPr>
+          <w:rFonts w:ascii="Times New Roman" w:hAnsi="Times New Roman" w:cs="Times New Roman"/>
+          <w:sz w:val="24"/>
+        </w:rPr>
+      </w:pPr>
+      <w:proofErr w:type="spellStart"/>
+      <w:r>
+        <w:rPr>
+          <w:rFonts w:ascii="Times New Roman" w:hAnsi="Times New Roman" w:cs="Times New Roman"/>
+          <w:sz w:val="24"/>
+        </w:rPr>
+        <w:t>TestDisk</w:t>
+      </w:r>
+      <w:proofErr w:type="spellEnd"/>
+      <w:r>
+        <w:rPr>
+          <w:rFonts w:ascii="Times New Roman" w:hAnsi="Times New Roman" w:cs="Times New Roman"/>
+          <w:sz w:val="24"/>
+        </w:rPr>
+        <w:t xml:space="preserve"> 7.2, Data Recovery Utility, February 2024</w:t>
+      </w:r>
+    </w:p>
+    <w:p>
+      <w:pPr>
+        <w:rPr>
+          <w:rFonts w:ascii="Times New Roman" w:hAnsi="Times New Roman" w:cs="Times New Roman"/>
+          <w:sz w:val="24"/>
+        </w:rPr>
+      </w:pPr>
+      <w:r>
+        <w:rPr>
+          <w:rFonts w:ascii="Times New Roman" w:hAnsi="Times New Roman" w:cs="Times New Roman"/>
+          <w:sz w:val="24"/>
+        </w:rPr>
+        <w:t>Christophe GRENIER &lt;grenier@cgsecurity.org&gt;</w:t>
+      </w:r>
+    </w:p>
+    <w:p>
+      <w:pPr>
+        <w:rPr>
+          <w:rFonts w:ascii="Times New Roman" w:hAnsi="Times New Roman" w:cs="Times New Roman"/>
+          <w:sz w:val="24"/>
+        </w:rPr>
+      </w:pPr>
+      <w:r>
+        <w:rPr>
+          <w:rFonts w:ascii="Times New Roman" w:hAnsi="Times New Roman" w:cs="Times New Roman"/>
+          <w:sz w:val="24"/>
+        </w:rPr>
+        <w:t>https://www</w:t>
+      </w:r>
+      <w:r>
+        <w:rPr>
+          <w:rFonts w:ascii="Times New Roman" w:hAnsi="Times New Roman" w:cs="Times New Roman"/>
+          <w:sz w:val="24"/>
+        </w:rPr>
+        <w:t>.cgsecurity.org</w:t>
+      </w:r>
+      <w:r>
+        <w:rPr>
+          <w:rFonts w:ascii="Times New Roman" w:hAnsi="Times New Roman" w:cs="Times New Roman"/>
+          <w:sz w:val="24"/>
+        </w:rPr>
+        <w:t xml:space="preserve">                                                                            </w:t>
+      </w:r>
+    </w:p>
+    <w:p>
+      <w:pPr>
+        <w:rPr>
+          <w:rFonts w:ascii="Times New Roman" w:hAnsi="Times New Roman" w:cs="Times New Roman"/>
+          <w:sz w:val="24"/>
+        </w:rPr>
+      </w:pPr>
+      <w:r>
+        <w:rPr>
+          <w:rFonts w:ascii="Times New Roman" w:hAnsi="Times New Roman" w:cs="Times New Roman"/>
+          <w:sz w:val="24"/>
+        </w:rPr>
+        <w:t>┌─</w:t>
+      </w:r>
+      <w:proofErr w:type="gramStart"/>
+      <w:r>
+        <w:rPr>
+          <w:rFonts w:ascii="Times New Roman" w:hAnsi="Times New Roman" w:cs="Times New Roman"/>
+          <w:sz w:val="24"/>
+        </w:rPr>
+        <w:t>─(</w:t>
+      </w:r>
+      <w:proofErr w:type="spellStart"/>
+      <w:proofErr w:type="gramEnd"/>
+      <w:r>
+        <w:rPr>
+          <w:rFonts w:ascii="Times New Roman" w:hAnsi="Times New Roman" w:cs="Times New Roman"/>
+          <w:sz w:val="24"/>
+        </w:rPr>
+        <w:t>root</w:t>
+      </w:r>
+      <w:r>
+        <w:rPr>
+          <w:rFonts w:ascii="Malgun Gothic" w:eastAsia="Malgun Gothic" w:hAnsi="Malgun Gothic" w:cs="Malgun Gothic" w:hint="eastAsia"/>
+          <w:sz w:val="24"/>
+        </w:rPr>
+        <w:t>㉿</w:t>
+      </w:r>
+      <w:r>
+        <w:rPr>
+          <w:rFonts w:ascii="Times New Roman" w:hAnsi="Times New Roman" w:cs="Times New Roman"/>
+          <w:sz w:val="24"/>
+        </w:rPr>
+        <w:t>kali</w:t>
+      </w:r>
+      <w:proofErr w:type="spellEnd"/>
+      <w:r>
+        <w:rPr>
+          <w:rFonts w:ascii="Times New Roman" w:hAnsi="Times New Roman" w:cs="Times New Roman"/>
+          <w:sz w:val="24"/>
+        </w:rPr>
+        <w:t>)-[~]</w:t>
+      </w:r>
+    </w:p>
+    <w:p>
+      <w:pPr>
+        <w:rPr>
+          <w:rFonts w:ascii="Times New Roman" w:hAnsi="Times New Roman" w:cs="Times New Roman"/>
+          <w:sz w:val="24"/>
+        </w:rPr>
+      </w:pPr>
+      <w:r>
+        <w:rPr>
+          <w:rFonts w:ascii="Times New Roman" w:hAnsi="Times New Roman" w:cs="Times New Roman"/>
+          <w:sz w:val="24"/>
+        </w:rPr>
+        <w:t xml:space="preserve">└─# </w:t>
+      </w:r>
+      <w:r>
+        <w:rPr>
+          <w:rFonts w:ascii="Times New Roman" w:hAnsi="Times New Roman" w:cs="Times New Roman"/>
+          <w:b/>
+          <w:sz w:val="24"/>
+        </w:rPr>
+        <w:t>cd /media/</w:t>
+      </w:r>
+      <w:proofErr w:type="spellStart"/>
+      <w:r>
+        <w:rPr>
+          <w:rFonts w:ascii="Times New Roman" w:hAnsi="Times New Roman" w:cs="Times New Roman"/>
+          <w:b/>
+          <w:sz w:val="24"/>
+        </w:rPr>
+        <w:t>sf_Share</w:t>
+      </w:r>
+      <w:proofErr w:type="spellEnd"/>
+      <w:r>
+        <w:rPr>
+          <w:rFonts w:ascii="Times New Roman" w:hAnsi="Times New Roman" w:cs="Times New Roman"/>
+          <w:b/>
+          <w:sz w:val="24"/>
+        </w:rPr>
+        <w:t>/Files/</w:t>
+      </w:r>
+      <w:proofErr w:type="spellStart"/>
+      <w:r>
+        <w:rPr>
+          <w:rFonts w:ascii="Times New Roman" w:hAnsi="Times New Roman" w:cs="Times New Roman"/>
+          <w:b/>
+          <w:sz w:val="24"/>
+        </w:rPr>
+        <w:t>revendications</w:t>
+      </w:r>
+      <w:proofErr w:type="spellEnd"/>
+      <w:r>
+        <w:rPr>
+          <w:rFonts w:ascii="Times New Roman" w:hAnsi="Times New Roman" w:cs="Times New Roman"/>
+          <w:b/>
+          <w:sz w:val="24"/>
+        </w:rPr>
+        <w:t>/Pictures</w:t>
+      </w:r>
+      <w:r>
+        <w:rPr>
+          <w:rFonts w:ascii="Times New Roman" w:hAnsi="Times New Roman" w:cs="Times New Roman"/>
+          <w:sz w:val="24"/>
+        </w:rPr>
+        <w:t xml:space="preserve"> </w:t>
+      </w:r>
+      <w:r>
+        <w:rPr>
+          <w:rFonts w:ascii="Times New Roman" w:hAnsi="Times New Roman" w:cs="Times New Roman"/>
+          <w:sz w:val="24"/>
+        </w:rPr>
+        <w:t xml:space="preserve">       </w:t>
+      </w:r>
+      <w:r>
+        <w:rPr>
+          <w:rFonts w:ascii="Times New Roman" w:hAnsi="Times New Roman" w:cs="Times New Roman"/>
+          <w:sz w:val="24"/>
+        </w:rPr>
+        <w:t xml:space="preserve"> (Use TAB)</w:t>
+      </w:r>
+      <w:r>
+        <w:rPr>
+          <w:rFonts w:ascii="Times New Roman" w:hAnsi="Times New Roman" w:cs="Times New Roman"/>
+          <w:sz w:val="24"/>
+        </w:rPr>
+        <w:t xml:space="preserve">                                                                   </w:t>
+      </w:r>
+    </w:p>
+    <w:p>
+      <w:pPr>
+        <w:rPr>
+          <w:rFonts w:ascii="Times New Roman" w:hAnsi="Times New Roman" w:cs="Times New Roman"/>
+          <w:sz w:val="24"/>
+        </w:rPr>
+      </w:pPr>
+      <w:r>
+        <w:rPr>
+          <w:rFonts w:ascii="Times New Roman" w:hAnsi="Times New Roman" w:cs="Times New Roman"/>
+          <w:sz w:val="24"/>
+        </w:rPr>
+        <w:t>┌─</w:t>
+      </w:r>
+      <w:proofErr w:type="gramStart"/>
+      <w:r>
+        <w:rPr>
+          <w:rFonts w:ascii="Times New Roman" w:hAnsi="Times New Roman" w:cs="Times New Roman"/>
+          <w:sz w:val="24"/>
+        </w:rPr>
+        <w:t>─(</w:t>
+      </w:r>
+      <w:proofErr w:type="spellStart"/>
+      <w:proofErr w:type="gramEnd"/>
+      <w:r>
+        <w:rPr>
+          <w:rFonts w:ascii="Times New Roman" w:hAnsi="Times New Roman" w:cs="Times New Roman"/>
+          <w:sz w:val="24"/>
+        </w:rPr>
+        <w:t>root</w:t>
+      </w:r>
+      <w:r>
+        <w:rPr>
+          <w:rFonts w:ascii="Malgun Gothic" w:eastAsia="Malgun Gothic" w:hAnsi="Malgun Gothic" w:cs="Malgun Gothic" w:hint="eastAsia"/>
+          <w:sz w:val="24"/>
+        </w:rPr>
+        <w:t>㉿</w:t>
+      </w:r>
+      <w:r>
+        <w:rPr>
+          <w:rFonts w:ascii="Times New Roman" w:hAnsi="Times New Roman" w:cs="Times New Roman"/>
+          <w:sz w:val="24"/>
+        </w:rPr>
+        <w:t>kali</w:t>
+      </w:r>
+      <w:proofErr w:type="spellEnd"/>
+      <w:r>
+        <w:rPr>
+          <w:rFonts w:ascii="Times New Roman" w:hAnsi="Times New Roman" w:cs="Times New Roman"/>
+          <w:sz w:val="24"/>
+        </w:rPr>
+        <w:t>)-[/media/</w:t>
+      </w:r>
+      <w:proofErr w:type="spellStart"/>
+      <w:r>
+        <w:rPr>
+          <w:rFonts w:ascii="Times New Roman" w:hAnsi="Times New Roman" w:cs="Times New Roman"/>
+          <w:sz w:val="24"/>
+        </w:rPr>
+        <w:t>sf_Share</w:t>
+      </w:r>
+      <w:proofErr w:type="spellEnd"/>
+      <w:r>
+        <w:rPr>
+          <w:rFonts w:ascii="Times New Roman" w:hAnsi="Times New Roman" w:cs="Times New Roman"/>
+          <w:sz w:val="24"/>
+        </w:rPr>
+        <w:t>/Files/</w:t>
+      </w:r>
+      <w:proofErr w:type="spellStart"/>
+      <w:r>
+        <w:rPr>
+          <w:rFonts w:ascii="Times New Roman" w:hAnsi="Times New Roman" w:cs="Times New Roman"/>
+          <w:sz w:val="24"/>
+        </w:rPr>
+        <w:t>revendications</w:t>
+      </w:r>
+      <w:proofErr w:type="spellEnd"/>
+      <w:r>
+        <w:rPr>
+          <w:rFonts w:ascii="Times New Roman" w:hAnsi="Times New Roman" w:cs="Times New Roman"/>
+          <w:sz w:val="24"/>
+        </w:rPr>
+        <w:t>/Pictures]</w:t>
+      </w:r>
+    </w:p>
+    <w:p>
+      <w:pPr>
+        <w:rPr>
+          <w:rFonts w:ascii="Times New Roman" w:hAnsi="Times New Roman" w:cs="Times New Roman"/>
+          <w:sz w:val="24"/>
+        </w:rPr>
+      </w:pPr>
+      <w:r>
+        <w:rPr>
+          <w:rFonts w:ascii="Times New Roman" w:hAnsi="Times New Roman" w:cs="Times New Roman"/>
+          <w:sz w:val="24"/>
+        </w:rPr>
+        <w:t xml:space="preserve">└─# </w:t>
+      </w:r>
+      <w:proofErr w:type="spellStart"/>
+      <w:r>
+        <w:rPr>
+          <w:rFonts w:ascii="Times New Roman" w:hAnsi="Times New Roman" w:cs="Times New Roman"/>
+          <w:b/>
+          <w:sz w:val="24"/>
+        </w:rPr>
+        <w:t>exiftool</w:t>
+      </w:r>
+      <w:proofErr w:type="spellEnd"/>
+      <w:r>
+        <w:rPr>
+          <w:rFonts w:ascii="Times New Roman" w:hAnsi="Times New Roman" w:cs="Times New Roman"/>
+          <w:b/>
+          <w:sz w:val="24"/>
+        </w:rPr>
+        <w:t xml:space="preserve"> 1000000000000CC000000990038D2A62.jpg</w:t>
+      </w:r>
+    </w:p>
+    <w:p>
+      <w:pPr>
+        <w:rPr>
+          <w:rFonts w:ascii="Times New Roman" w:hAnsi="Times New Roman" w:cs="Times New Roman"/>
+          <w:sz w:val="24"/>
+        </w:rPr>
+      </w:pPr>
+    </w:p>
+    <w:p>
+      <w:pPr>
+        <w:rPr>
+          <w:rFonts w:ascii="Times New Roman" w:hAnsi="Times New Roman" w:cs="Times New Roman"/>
+          <w:sz w:val="24"/>
+        </w:rPr>
+      </w:pPr>
     </w:p>
     <w:p>
       <w:pPr>
@@ -977,7 +1949,16 @@
           <w:rFonts w:ascii="Times New Roman" w:hAnsi="Times New Roman" w:cs="Times New Roman"/>
           <w:sz w:val="24"/>
         </w:rPr>
-        <w:t xml:space="preserve"> : for user all details</w:t>
+        <w:t xml:space="preserve"> : </w:t>
+      </w:r>
+      <w:r>
+        <w:rPr>
+          <w:rFonts w:ascii="Times New Roman" w:hAnsi="Times New Roman" w:cs="Times New Roman"/>
+          <w:b/>
+          <w:sz w:val="24"/>
+          <w:highlight w:val="lightGray"/>
+        </w:rPr>
+        <w:t>for user all details</w:t>
       </w:r>
     </w:p>
     <w:p>
@@ -1242,6 +2223,96 @@
           <w:t>https://www.exploit-db.com/google-hacking-database</w:t>
         </w:r>
       </w:hyperlink>
+      <w:r>
+        <w:rPr>
+          <w:rStyle w:val="Hyperlink"/>
+          <w:rFonts w:ascii="Times New Roman" w:hAnsi="Times New Roman" w:cs="Times New Roman"/>
+          <w:sz w:val="24"/>
+        </w:rPr>
+        <w:t xml:space="preserve"> </w:t>
+      </w:r>
+      <w:r>
+        <w:rPr>
+          <w:rStyle w:val="Hyperlink"/>
+          <w:rFonts w:ascii="Times New Roman" w:hAnsi="Times New Roman" w:cs="Times New Roman"/>
+          <w:sz w:val="24"/>
+        </w:rPr>
+        <w:t xml:space="preserve">   </w:t>
+      </w:r>
+      <w:r>
+        <w:rPr>
+          <w:rStyle w:val="Hyperlink"/>
+          <w:rFonts w:ascii="Times New Roman" w:hAnsi="Times New Roman" w:cs="Times New Roman"/>
+          <w:color w:val="auto"/>
+          <w:sz w:val="24"/>
+          <w:u w:val="none"/>
+        </w:rPr>
+        <w:sym w:font="Wingdings" w:char="F0E0"/>
+      </w:r>
+      <w:r>
+        <w:rPr>
+          <w:rStyle w:val="Hyperlink"/>
+          <w:rFonts w:ascii="Times New Roman" w:hAnsi="Times New Roman" w:cs="Times New Roman"/>
+          <w:color w:val="auto"/>
+          <w:sz w:val="24"/>
+          <w:u w:val="none"/>
+        </w:rPr>
+        <w:t xml:space="preserve"> E</w:t>
+      </w:r>
+      <w:r>
+        <w:rPr>
+          <w:rStyle w:val="Hyperlink"/>
+          <w:rFonts w:ascii="Times New Roman" w:hAnsi="Times New Roman" w:cs="Times New Roman"/>
+          <w:color w:val="auto"/>
+          <w:sz w:val="24"/>
+          <w:u w:val="none"/>
+        </w:rPr>
+        <w:t>xploit database</w:t>
+      </w:r>
+      <w:r>
+        <w:rPr>
+          <w:rStyle w:val="Hyperlink"/>
+          <w:rFonts w:ascii="Times New Roman" w:hAnsi="Times New Roman" w:cs="Times New Roman"/>
+          <w:color w:val="auto"/>
+          <w:sz w:val="24"/>
+          <w:u w:val="none"/>
+        </w:rPr>
+        <w:drawing>
+          <wp:inline distT="0" distB="0" distL="0" distR="0" wp14:anchorId="03B0E3CB" wp14:editId="6D134EC2">
+            <wp:extent cx="5943600" cy="1263015"/>
+            <wp:effectExtent l="0" t="0" r="0" b="0"/>
+            <wp:docPr id="3" name="Picture 3"/>
+            <wp:cNvGraphicFramePr>
+              <a:graphicFrameLocks xmlns:a="http://schemas.openxmlformats.org/drawingml/2006/main" noChangeAspect="1"/>
+            </wp:cNvGraphicFramePr>
+            <a:graphic xmlns:a="http://schemas.openxmlformats.org/drawingml/2006/main">
+              <a:graphicData uri="http://schemas.openxmlformats.org/drawingml/2006/picture">
+                <pic:pic xmlns:pic="http://schemas.openxmlformats.org/drawingml/2006/picture">
+                  <pic:nvPicPr>
+                    <pic:cNvPr id="1" name=""/>
+                    <pic:cNvPicPr/>
+                  </pic:nvPicPr>
+                  <pic:blipFill>
+                    <a:blip r:embed="rId14"/>
+                    <a:stretch>
+                      <a:fillRect/>
+                    </a:stretch>
+                  </pic:blipFill>
+                  <pic:spPr>
+                    <a:xfrm>
+                      <a:off x="0" y="0"/>
+                      <a:ext cx="5943600" cy="1263015"/>
+                    </a:xfrm>
+                    <a:prstGeom prst="rect">
+                      <a:avLst/>
+                    </a:prstGeom>
+                  </pic:spPr>
+                </pic:pic>
+              </a:graphicData>
+            </a:graphic>
+          </wp:inline>
+        </w:drawing>
+      </w:r>
     </w:p>
     <w:p>
       <w:pPr>
@@ -1251,11 +2322,14 @@
           <w:numId w:val="1"/>
         </w:numPr>
         <w:rPr>
-          <w:rFonts w:ascii="Times New Roman" w:hAnsi="Times New Roman" w:cs="Times New Roman"/>
-          <w:sz w:val="24"/>
-        </w:rPr>
-      </w:pPr>
-      <w:hyperlink r:id="rId14" w:history="1">
+          <w:rStyle w:val="Hyperlink"/>
+          <w:rFonts w:ascii="Times New Roman" w:hAnsi="Times New Roman" w:cs="Times New Roman"/>
+          <w:color w:val="auto"/>
+          <w:sz w:val="24"/>
+          <w:u w:val="none"/>
+        </w:rPr>
+      </w:pPr>
+      <w:hyperlink r:id="rId15" w:history="1">
         <w:r>
           <w:rPr>
             <w:rStyle w:val="Hyperlink"/>
@@ -1268,17 +2342,76 @@
     </w:p>
     <w:p>
       <w:pPr>
+        <w:rPr>
+          <w:rFonts w:ascii="Times New Roman" w:hAnsi="Times New Roman" w:cs="Times New Roman"/>
+          <w:sz w:val="24"/>
+        </w:rPr>
+      </w:pPr>
+      <w:r>
+        <w:rPr>
+          <w:rFonts w:ascii="Times New Roman" w:hAnsi="Times New Roman" w:cs="Times New Roman"/>
+          <w:sz w:val="24"/>
+        </w:rPr>
+        <w:t>Scan for big data/file</w:t>
+      </w:r>
+      <w:r>
+        <w:rPr>
+          <w:rFonts w:ascii="Times New Roman" w:hAnsi="Times New Roman" w:cs="Times New Roman"/>
+          <w:sz w:val="24"/>
+        </w:rPr>
+        <w:drawing>
+          <wp:inline distT="0" distB="0" distL="0" distR="0" wp14:anchorId="575E222D" wp14:editId="40EF8D3F">
+            <wp:extent cx="5090160" cy="2133600"/>
+            <wp:effectExtent l="0" t="0" r="0" b="0"/>
+            <wp:docPr id="4" name="Picture 4"/>
+            <wp:cNvGraphicFramePr>
+              <a:graphicFrameLocks xmlns:a="http://schemas.openxmlformats.org/drawingml/2006/main" noChangeAspect="1"/>
+            </wp:cNvGraphicFramePr>
+            <a:graphic xmlns:a="http://schemas.openxmlformats.org/drawingml/2006/main">
+              <a:graphicData uri="http://schemas.openxmlformats.org/drawingml/2006/picture">
+                <pic:pic xmlns:pic="http://schemas.openxmlformats.org/drawingml/2006/picture">
+                  <pic:nvPicPr>
+                    <pic:cNvPr id="1" name=""/>
+                    <pic:cNvPicPr/>
+                  </pic:nvPicPr>
+                  <pic:blipFill>
+                    <a:blip r:embed="rId16"/>
+                    <a:stretch>
+                      <a:fillRect/>
+                    </a:stretch>
+                  </pic:blipFill>
+                  <pic:spPr>
+                    <a:xfrm>
+                      <a:off x="0" y="0"/>
+                      <a:ext cx="5090160" cy="2133600"/>
+                    </a:xfrm>
+                    <a:prstGeom prst="rect">
+                      <a:avLst/>
+                    </a:prstGeom>
+                  </pic:spPr>
+                </pic:pic>
+              </a:graphicData>
+            </a:graphic>
+          </wp:inline>
+        </w:drawing>
+      </w:r>
+    </w:p>
+    <w:p>
+      <w:pPr>
         <w:pStyle w:val="ListParagraph"/>
         <w:numPr>
           <w:ilvl w:val="0"/>
           <w:numId w:val="1"/>
         </w:numPr>
         <w:rPr>
-          <w:rFonts w:ascii="Times New Roman" w:hAnsi="Times New Roman" w:cs="Times New Roman"/>
-          <w:sz w:val="24"/>
-        </w:rPr>
-      </w:pPr>
-      <w:hyperlink r:id="rId15" w:history="1">
+          <w:rStyle w:val="Hyperlink"/>
+          <w:rFonts w:ascii="Times New Roman" w:hAnsi="Times New Roman" w:cs="Times New Roman"/>
+          <w:color w:val="auto"/>
+          <w:sz w:val="24"/>
+          <w:u w:val="none"/>
+        </w:rPr>
+      </w:pPr>
+      <w:hyperlink r:id="rId17" w:history="1">
         <w:r>
           <w:rPr>
             <w:rStyle w:val="Hyperlink"/>
@@ -1291,17 +2424,76 @@
     </w:p>
     <w:p>
       <w:pPr>
+        <w:rPr>
+          <w:rFonts w:ascii="Times New Roman" w:hAnsi="Times New Roman" w:cs="Times New Roman"/>
+          <w:sz w:val="24"/>
+        </w:rPr>
+      </w:pPr>
+      <w:r>
+        <w:rPr>
+          <w:rFonts w:ascii="Times New Roman" w:hAnsi="Times New Roman" w:cs="Times New Roman"/>
+          <w:sz w:val="24"/>
+        </w:rPr>
+        <w:t>Free automated malware analysis</w:t>
+      </w:r>
+      <w:r>
+        <w:rPr>
+          <w:rFonts w:ascii="Times New Roman" w:hAnsi="Times New Roman" w:cs="Times New Roman"/>
+          <w:sz w:val="24"/>
+        </w:rPr>
+        <w:drawing>
+          <wp:inline distT="0" distB="0" distL="0" distR="0" wp14:anchorId="26AE8739" wp14:editId="46BF815D">
+            <wp:extent cx="4784838" cy="2225040"/>
+            <wp:effectExtent l="0" t="0" r="0" b="3810"/>
+            <wp:docPr id="5" name="Picture 5"/>
+            <wp:cNvGraphicFramePr>
+              <a:graphicFrameLocks xmlns:a="http://schemas.openxmlformats.org/drawingml/2006/main" noChangeAspect="1"/>
+            </wp:cNvGraphicFramePr>
+            <a:graphic xmlns:a="http://schemas.openxmlformats.org/drawingml/2006/main">
+              <a:graphicData uri="http://schemas.openxmlformats.org/drawingml/2006/picture">
+                <pic:pic xmlns:pic="http://schemas.openxmlformats.org/drawingml/2006/picture">
+                  <pic:nvPicPr>
+                    <pic:cNvPr id="1" name=""/>
+                    <pic:cNvPicPr/>
+                  </pic:nvPicPr>
+                  <pic:blipFill>
+                    <a:blip r:embed="rId18"/>
+                    <a:stretch>
+                      <a:fillRect/>
+                    </a:stretch>
+                  </pic:blipFill>
+                  <pic:spPr>
+                    <a:xfrm>
+                      <a:off x="0" y="0"/>
+                      <a:ext cx="4825407" cy="2243905"/>
+                    </a:xfrm>
+                    <a:prstGeom prst="rect">
+                      <a:avLst/>
+                    </a:prstGeom>
+                  </pic:spPr>
+                </pic:pic>
+              </a:graphicData>
+            </a:graphic>
+          </wp:inline>
+        </w:drawing>
+      </w:r>
+    </w:p>
+    <w:p>
+      <w:pPr>
         <w:pStyle w:val="ListParagraph"/>
         <w:numPr>
           <w:ilvl w:val="0"/>
           <w:numId w:val="1"/>
         </w:numPr>
         <w:rPr>
-          <w:rFonts w:ascii="Times New Roman" w:hAnsi="Times New Roman" w:cs="Times New Roman"/>
-          <w:sz w:val="24"/>
-        </w:rPr>
-      </w:pPr>
-      <w:hyperlink r:id="rId16" w:history="1">
+          <w:rStyle w:val="Hyperlink"/>
+          <w:rFonts w:ascii="Times New Roman" w:hAnsi="Times New Roman" w:cs="Times New Roman"/>
+          <w:color w:val="auto"/>
+          <w:sz w:val="24"/>
+          <w:u w:val="none"/>
+        </w:rPr>
+      </w:pPr>
+      <w:hyperlink r:id="rId19" w:history="1">
         <w:r>
           <w:rPr>
             <w:rStyle w:val="Hyperlink"/>
@@ -1314,6 +2506,104 @@
     </w:p>
     <w:p>
       <w:pPr>
+        <w:rPr>
+          <w:rFonts w:ascii="Times New Roman" w:hAnsi="Times New Roman" w:cs="Times New Roman"/>
+          <w:sz w:val="24"/>
+        </w:rPr>
+      </w:pPr>
+      <w:r>
+        <w:rPr>
+          <w:rFonts w:ascii="Times New Roman" w:hAnsi="Times New Roman" w:cs="Times New Roman"/>
+          <w:sz w:val="24"/>
+        </w:rPr>
+        <w:lastRenderedPageBreak/>
+        <w:t>Domain and IP information and all details about any URL</w:t>
+      </w:r>
+      <w:r>
+        <w:rPr>
+          <w:rFonts w:ascii="Times New Roman" w:hAnsi="Times New Roman" w:cs="Times New Roman"/>
+          <w:sz w:val="24"/>
+        </w:rPr>
+        <w:drawing>
+          <wp:inline distT="0" distB="0" distL="0" distR="0" wp14:anchorId="1AD60E3A" wp14:editId="668E5527">
+            <wp:extent cx="5943600" cy="3570605"/>
+            <wp:effectExtent l="0" t="0" r="0" b="0"/>
+            <wp:docPr id="7" name="Picture 7"/>
+            <wp:cNvGraphicFramePr>
+              <a:graphicFrameLocks xmlns:a="http://schemas.openxmlformats.org/drawingml/2006/main" noChangeAspect="1"/>
+            </wp:cNvGraphicFramePr>
+            <a:graphic xmlns:a="http://schemas.openxmlformats.org/drawingml/2006/main">
+              <a:graphicData uri="http://schemas.openxmlformats.org/drawingml/2006/picture">
+                <pic:pic xmlns:pic="http://schemas.openxmlformats.org/drawingml/2006/picture">
+                  <pic:nvPicPr>
+                    <pic:cNvPr id="1" name=""/>
+                    <pic:cNvPicPr/>
+                  </pic:nvPicPr>
+                  <pic:blipFill>
+                    <a:blip r:embed="rId20"/>
+                    <a:stretch>
+                      <a:fillRect/>
+                    </a:stretch>
+                  </pic:blipFill>
+                  <pic:spPr>
+                    <a:xfrm>
+                      <a:off x="0" y="0"/>
+                      <a:ext cx="5943600" cy="3570605"/>
+                    </a:xfrm>
+                    <a:prstGeom prst="rect">
+                      <a:avLst/>
+                    </a:prstGeom>
+                  </pic:spPr>
+                </pic:pic>
+              </a:graphicData>
+            </a:graphic>
+          </wp:inline>
+        </w:drawing>
+      </w:r>
+      <w:r>
+        <w:rPr>
+          <w:rFonts w:ascii="Times New Roman" w:hAnsi="Times New Roman" w:cs="Times New Roman"/>
+          <w:sz w:val="24"/>
+        </w:rPr>
+        <w:drawing>
+          <wp:inline distT="0" distB="0" distL="0" distR="0" wp14:anchorId="3CFD0CC5" wp14:editId="09665A5E">
+            <wp:extent cx="5943600" cy="2016125"/>
+            <wp:effectExtent l="0" t="0" r="0" b="3175"/>
+            <wp:docPr id="6" name="Picture 6"/>
+            <wp:cNvGraphicFramePr>
+              <a:graphicFrameLocks xmlns:a="http://schemas.openxmlformats.org/drawingml/2006/main" noChangeAspect="1"/>
+            </wp:cNvGraphicFramePr>
+            <a:graphic xmlns:a="http://schemas.openxmlformats.org/drawingml/2006/main">
+              <a:graphicData uri="http://schemas.openxmlformats.org/drawingml/2006/picture">
+                <pic:pic xmlns:pic="http://schemas.openxmlformats.org/drawingml/2006/picture">
+                  <pic:nvPicPr>
+                    <pic:cNvPr id="1" name=""/>
+                    <pic:cNvPicPr/>
+                  </pic:nvPicPr>
+                  <pic:blipFill>
+                    <a:blip r:embed="rId21"/>
+                    <a:stretch>
+                      <a:fillRect/>
+                    </a:stretch>
+                  </pic:blipFill>
+                  <pic:spPr>
+                    <a:xfrm>
+                      <a:off x="0" y="0"/>
+                      <a:ext cx="5943600" cy="2016125"/>
+                    </a:xfrm>
+                    <a:prstGeom prst="rect">
+                      <a:avLst/>
+                    </a:prstGeom>
+                  </pic:spPr>
+                </pic:pic>
+              </a:graphicData>
+            </a:graphic>
+          </wp:inline>
+        </w:drawing>
+      </w:r>
+    </w:p>
+    <w:p>
+      <w:pPr>
         <w:pStyle w:val="ListParagraph"/>
         <w:numPr>
           <w:ilvl w:val="0"/>
@@ -1324,7 +2614,7 @@
           <w:sz w:val="24"/>
         </w:rPr>
       </w:pPr>
-      <w:hyperlink r:id="rId17" w:history="1">
+      <w:hyperlink r:id="rId22" w:history="1">
         <w:r>
           <w:rPr>
             <w:rStyle w:val="Hyperlink"/>
@@ -1343,11 +2633,14 @@
           <w:numId w:val="1"/>
         </w:numPr>
         <w:rPr>
-          <w:rFonts w:ascii="Times New Roman" w:hAnsi="Times New Roman" w:cs="Times New Roman"/>
-          <w:sz w:val="24"/>
-        </w:rPr>
-      </w:pPr>
-      <w:hyperlink r:id="rId18" w:history="1">
+          <w:rStyle w:val="Hyperlink"/>
+          <w:rFonts w:ascii="Times New Roman" w:hAnsi="Times New Roman" w:cs="Times New Roman"/>
+          <w:color w:val="auto"/>
+          <w:sz w:val="24"/>
+          <w:u w:val="none"/>
+        </w:rPr>
+      </w:pPr>
+      <w:hyperlink r:id="rId23" w:history="1">
         <w:r>
           <w:rPr>
             <w:rStyle w:val="Hyperlink"/>
@@ -1357,6 +2650,119 @@
           <w:t>https://urlhaus.abuse.ch/browse/</w:t>
         </w:r>
       </w:hyperlink>
+    </w:p>
+    <w:p>
+      <w:pPr>
+        <w:rPr>
+          <w:noProof/>
+        </w:rPr>
+      </w:pPr>
+      <w:r>
+        <w:rPr>
+          <w:rFonts w:ascii="Times New Roman" w:hAnsi="Times New Roman" w:cs="Times New Roman"/>
+          <w:sz w:val="24"/>
+        </w:rPr>
+        <w:t>List of all malware website, anyone can submit a website as a malware.</w:t>
+      </w:r>
+      <w:r>
+        <w:rPr>
+          <w:noProof/>
+        </w:rPr>
+        <w:t xml:space="preserve"> </w:t>
+      </w:r>
+      <w:r>
+        <w:rPr>
+          <w:rFonts w:ascii="Times New Roman" w:hAnsi="Times New Roman" w:cs="Times New Roman"/>
+          <w:sz w:val="24"/>
+        </w:rPr>
+        <w:drawing>
+          <wp:inline distT="0" distB="0" distL="0" distR="0" wp14:anchorId="19E30A34" wp14:editId="6ED4008D">
+            <wp:extent cx="5943600" cy="1536065"/>
+            <wp:effectExtent l="0" t="0" r="0" b="6985"/>
+            <wp:docPr id="8" name="Picture 8"/>
+            <wp:cNvGraphicFramePr>
+              <a:graphicFrameLocks xmlns:a="http://schemas.openxmlformats.org/drawingml/2006/main" noChangeAspect="1"/>
+            </wp:cNvGraphicFramePr>
+            <a:graphic xmlns:a="http://schemas.openxmlformats.org/drawingml/2006/main">
+              <a:graphicData uri="http://schemas.openxmlformats.org/drawingml/2006/picture">
+                <pic:pic xmlns:pic="http://schemas.openxmlformats.org/drawingml/2006/picture">
+                  <pic:nvPicPr>
+                    <pic:cNvPr id="1" name=""/>
+                    <pic:cNvPicPr/>
+                  </pic:nvPicPr>
+                  <pic:blipFill>
+                    <a:blip r:embed="rId24"/>
+                    <a:stretch>
+                      <a:fillRect/>
+                    </a:stretch>
+                  </pic:blipFill>
+                  <pic:spPr>
+                    <a:xfrm>
+                      <a:off x="0" y="0"/>
+                      <a:ext cx="5943600" cy="1536065"/>
+                    </a:xfrm>
+                    <a:prstGeom prst="rect">
+                      <a:avLst/>
+                    </a:prstGeom>
+                  </pic:spPr>
+                </pic:pic>
+              </a:graphicData>
+            </a:graphic>
+          </wp:inline>
+        </w:drawing>
+      </w:r>
+    </w:p>
+    <w:p>
+      <w:pPr>
+        <w:rPr>
+          <w:rFonts w:ascii="Times New Roman" w:hAnsi="Times New Roman" w:cs="Times New Roman"/>
+          <w:sz w:val="24"/>
+        </w:rPr>
+      </w:pPr>
+      <w:r>
+        <w:rPr>
+          <w:rFonts w:ascii="Times New Roman" w:hAnsi="Times New Roman" w:cs="Times New Roman"/>
+          <w:sz w:val="24"/>
+        </w:rPr>
+        <w:lastRenderedPageBreak/>
+        <w:drawing>
+          <wp:inline distT="0" distB="0" distL="0" distR="0" wp14:anchorId="01DBEC73" wp14:editId="42C7EF74">
+            <wp:extent cx="5943600" cy="1774825"/>
+            <wp:effectExtent l="0" t="0" r="0" b="0"/>
+            <wp:docPr id="10" name="Picture 10"/>
+            <wp:cNvGraphicFramePr>
+              <a:graphicFrameLocks xmlns:a="http://schemas.openxmlformats.org/drawingml/2006/main" noChangeAspect="1"/>
+            </wp:cNvGraphicFramePr>
+            <a:graphic xmlns:a="http://schemas.openxmlformats.org/drawingml/2006/main">
+              <a:graphicData uri="http://schemas.openxmlformats.org/drawingml/2006/picture">
+                <pic:pic xmlns:pic="http://schemas.openxmlformats.org/drawingml/2006/picture">
+                  <pic:nvPicPr>
+                    <pic:cNvPr id="1" name=""/>
+                    <pic:cNvPicPr/>
+                  </pic:nvPicPr>
+                  <pic:blipFill>
+                    <a:blip r:embed="rId25"/>
+                    <a:stretch>
+                      <a:fillRect/>
+                    </a:stretch>
+                  </pic:blipFill>
+                  <pic:spPr>
+                    <a:xfrm>
+                      <a:off x="0" y="0"/>
+                      <a:ext cx="5943600" cy="1774825"/>
+                    </a:xfrm>
+                    <a:prstGeom prst="rect">
+                      <a:avLst/>
+                    </a:prstGeom>
+                  </pic:spPr>
+                </pic:pic>
+              </a:graphicData>
+            </a:graphic>
+          </wp:inline>
+        </w:drawing>
+      </w:r>
+      <w:bookmarkStart w:id="0" w:name="_GoBack"/>
+      <w:bookmarkEnd w:id="0"/>
     </w:p>
     <w:p>
       <w:pPr>
@@ -1481,7 +2887,7 @@
                     <pic:cNvPicPr/>
                   </pic:nvPicPr>
                   <pic:blipFill>
-                    <a:blip r:embed="rId19"/>
+                    <a:blip r:embed="rId26"/>
                     <a:stretch>
                       <a:fillRect/>
                     </a:stretch>
@@ -1514,7 +2920,7 @@
           <w:sz w:val="24"/>
         </w:rPr>
       </w:pPr>
-      <w:hyperlink r:id="rId20" w:history="1">
+      <w:hyperlink r:id="rId27" w:history="1">
         <w:r>
           <w:rPr>
             <w:rStyle w:val="Hyperlink"/>
@@ -1670,6 +3076,7 @@
           <w:rFonts w:ascii="Times New Roman" w:hAnsi="Times New Roman" w:cs="Times New Roman"/>
           <w:sz w:val="24"/>
         </w:rPr>
+        <w:lastRenderedPageBreak/>
         <w:t xml:space="preserve">https://metadefenderopswat.com/  </w:t>
       </w:r>
     </w:p>
@@ -1715,7 +3122,6 @@
           <w:rFonts w:ascii="Times New Roman" w:hAnsi="Times New Roman" w:cs="Times New Roman"/>
           <w:sz w:val="24"/>
         </w:rPr>
-        <w:lastRenderedPageBreak/>
         <w:t xml:space="preserve">https://app.any.run/  </w:t>
       </w:r>
     </w:p>
@@ -1798,7 +3204,7 @@
         </w:rPr>
         <w:t xml:space="preserve">: </w:t>
       </w:r>
-      <w:hyperlink r:id="rId21" w:history="1">
+      <w:hyperlink r:id="rId28" w:history="1">
         <w:r>
           <w:rPr>
             <w:rStyle w:val="Hyperlink"/>
@@ -1861,7 +3267,7 @@
           <w:sz w:val="24"/>
         </w:rPr>
       </w:pPr>
-      <w:hyperlink r:id="rId22" w:history="1">
+      <w:hyperlink r:id="rId29" w:history="1">
         <w:r>
           <w:rPr>
             <w:rStyle w:val="Hyperlink"/>
@@ -1882,7 +3288,7 @@
           <w:sz w:val="24"/>
         </w:rPr>
       </w:pPr>
-      <w:hyperlink r:id="rId23" w:history="1">
+      <w:hyperlink r:id="rId30" w:history="1">
         <w:r>
           <w:rPr>
             <w:rStyle w:val="Hyperlink"/>
@@ -1937,23 +3343,7 @@
           <w:b/>
           <w:sz w:val="32"/>
         </w:rPr>
-        <w:t xml:space="preserve"> J</w:t>
-      </w:r>
-      <w:r>
-        <w:rPr>
-          <w:rFonts w:ascii="Times New Roman" w:hAnsi="Times New Roman" w:cs="Times New Roman"/>
-          <w:b/>
-          <w:sz w:val="32"/>
-        </w:rPr>
-        <w:t>ust search and see</w:t>
-      </w:r>
-      <w:r>
-        <w:rPr>
-          <w:rFonts w:ascii="Times New Roman" w:hAnsi="Times New Roman" w:cs="Times New Roman"/>
-          <w:b/>
-          <w:sz w:val="32"/>
-        </w:rPr>
-        <w:t>:</w:t>
+        <w:t xml:space="preserve"> Just search and see:</w:t>
       </w:r>
     </w:p>
     <w:p>
@@ -2042,7 +3432,7 @@
           <w:sz w:val="24"/>
         </w:rPr>
       </w:pPr>
-      <w:hyperlink r:id="rId24" w:history="1">
+      <w:hyperlink r:id="rId31" w:history="1">
         <w:r>
           <w:rPr>
             <w:rStyle w:val="Hyperlink"/>
@@ -2065,8 +3455,6 @@
           <w:sz w:val="24"/>
         </w:rPr>
       </w:pPr>
-      <w:bookmarkStart w:id="0" w:name="_GoBack"/>
-      <w:bookmarkEnd w:id="0"/>
     </w:p>
     <w:sectPr>
       <w:pgSz w:w="12240" w:h="15840"/>
@@ -2108,7 +3496,7 @@
         <w:rFonts w:ascii="Courier New" w:hAnsi="Courier New" w:cs="Courier New" w:hint="default"/>
       </w:rPr>
     </w:lvl>
-    <w:lvl w:ilvl="2" w:tplc="04090005" w:tentative="1">
+    <w:lvl w:ilvl="2" w:tplc="04090005">
       <w:start w:val="1"/>
       <w:numFmt w:val="bullet"/>
       <w:lvlText w:val=""/>

</xml_diff>